<commit_message>
updated printable qr code pdf
</commit_message>
<xml_diff>
--- a/2024-Easterhunt/printable-qr-code-snake.docx
+++ b/2024-Easterhunt/printable-qr-code-snake.docx
@@ -2,11 +2,6 @@
 <file path=word/document.xml><?xml version="1.0" encoding="utf-8"?>
 <w:document xmlns:wpc="http://schemas.microsoft.com/office/word/2010/wordprocessingCanvas" xmlns:cx="http://schemas.microsoft.com/office/drawing/2014/chartex" xmlns:cx1="http://schemas.microsoft.com/office/drawing/2015/9/8/chartex" xmlns:cx2="http://schemas.microsoft.com/office/drawing/2015/10/21/chartex" xmlns:cx3="http://schemas.microsoft.com/office/drawing/2016/5/9/chartex" xmlns:cx4="http://schemas.microsoft.com/office/drawing/2016/5/10/chartex" xmlns:cx5="http://schemas.microsoft.com/office/drawing/2016/5/11/chartex" xmlns:cx6="http://schemas.microsoft.com/office/drawing/2016/5/12/chartex" xmlns:cx7="http://schemas.microsoft.com/office/drawing/2016/5/13/chartex" xmlns:cx8="http://schemas.microsoft.com/office/drawing/2016/5/14/chartex" xmlns:mc="http://schemas.openxmlformats.org/markup-compatibility/2006" xmlns:aink="http://schemas.microsoft.com/office/drawing/2016/ink" xmlns:am3d="http://schemas.microsoft.com/office/drawing/2017/model3d" xmlns:o="urn:schemas-microsoft-com:office:office" xmlns:oel="http://schemas.microsoft.com/office/2019/extlst" xmlns:r="http://schemas.openxmlformats.org/officeDocument/2006/relationships" xmlns:m="http://schemas.openxmlformats.org/officeDocument/2006/math" xmlns:v="urn:schemas-microsoft-com:vml" xmlns:wp14="http://schemas.microsoft.com/office/word/2010/wordprocessingDrawing" xmlns:wp="http://schemas.openxmlformats.org/drawingml/2006/wordprocessingDrawing" xmlns:w10="urn:schemas-microsoft-com:office:word" xmlns:w="http://schemas.openxmlformats.org/wordprocessingml/2006/main" xmlns:w14="http://schemas.microsoft.com/office/word/2010/wordml" xmlns:w15="http://schemas.microsoft.com/office/word/2012/wordml" xmlns:w16cex="http://schemas.microsoft.com/office/word/2018/wordml/cex" xmlns:w16cid="http://schemas.microsoft.com/office/word/2016/wordml/cid" xmlns:w16="http://schemas.microsoft.com/office/word/2018/wordml" xmlns:w16du="http://schemas.microsoft.com/office/word/2023/wordml/word16du" xmlns:w16sdtdh="http://schemas.microsoft.com/office/word/2020/wordml/sdtdatahash" xmlns:w16se="http://schemas.microsoft.com/office/word/2015/wordml/symex" xmlns:wpg="http://schemas.microsoft.com/office/word/2010/wordprocessingGroup" xmlns:wpi="http://schemas.microsoft.com/office/word/2010/wordprocessingInk" xmlns:wne="http://schemas.microsoft.com/office/word/2006/wordml" xmlns:wps="http://schemas.microsoft.com/office/word/2010/wordprocessingShape" mc:Ignorable="w14 w15 w16se w16cid w16 w16cex w16sdtdh w16du wp14">
   <w:body>
-    <w:p/>
-    <w:p/>
-    <w:p/>
-    <w:p/>
-    <w:p/>
     <w:p/>
     <w:p/>
     <w:p/>
@@ -19,13 +14,13 @@
         <mc:AlternateContent>
           <mc:Choice Requires="wpg">
             <w:drawing>
-              <wp:anchor distT="0" distB="0" distL="114300" distR="114300" simplePos="0" relativeHeight="251663360" behindDoc="0" locked="0" layoutInCell="1" allowOverlap="1" wp14:anchorId="43663BDC" wp14:editId="7B16547C">
+              <wp:anchor distT="0" distB="0" distL="114300" distR="114300" simplePos="0" relativeHeight="251663360" behindDoc="0" locked="0" layoutInCell="1" allowOverlap="1" wp14:anchorId="43663BDC" wp14:editId="0F31CA8A">
                 <wp:simplePos x="0" y="0"/>
                 <wp:positionH relativeFrom="column">
-                  <wp:posOffset>-382609</wp:posOffset>
+                  <wp:posOffset>-451692</wp:posOffset>
                 </wp:positionH>
                 <wp:positionV relativeFrom="page">
-                  <wp:posOffset>2392045</wp:posOffset>
+                  <wp:posOffset>2498090</wp:posOffset>
                 </wp:positionV>
                 <wp:extent cx="6602730" cy="8622665"/>
                 <wp:effectExtent l="0" t="0" r="0" b="0"/>
@@ -175,7 +170,7 @@
           </mc:Choice>
           <mc:Fallback>
             <w:pict>
-              <v:group w14:anchorId="1469AAE1" id="Group 13" o:spid="_x0000_s1026" style="position:absolute;margin-left:-30.15pt;margin-top:188.35pt;width:519.9pt;height:678.95pt;z-index:251663360;mso-position-vertical-relative:page;mso-height-relative:margin" coordsize="66027,86226" o:gfxdata="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">
+              <v:group w14:anchorId="46488FE5" id="Group 13" o:spid="_x0000_s1026" style="position:absolute;margin-left:-35.55pt;margin-top:196.7pt;width:519.9pt;height:678.95pt;z-index:251663360;mso-position-vertical-relative:page;mso-height-relative:margin" coordsize="66027,86226" o:gfxdata="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">
                 <v:shapetype id="_x0000_t75" coordsize="21600,21600" o:spt="75" o:preferrelative="t" path="m@4@5l@4@11@9@11@9@5xe" filled="f" stroked="f">
                   <v:stroke joinstyle="miter"/>
                   <v:formulas>
@@ -198,7 +193,7 @@
                 <v:shape id="Picture 12" o:spid="_x0000_s1027" type="#_x0000_t75" alt="A yellow frame with flowers and a bunny&#10;&#10;Description automatically generated" style="position:absolute;width:66027;height:86226;visibility:visible;mso-wrap-style:square" o:gfxdata="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">
                   <v:imagedata r:id="rId8" o:title="A yellow frame with flowers and a bunny&#10;&#10;Description automatically generated"/>
                 </v:shape>
-                <v:shape id="Graphic 4" o:spid="_x0000_s1028" type="#_x0000_t75" style="position:absolute;left:16586;top:20414;width:35827;height:35827;visibility:visible;mso-wrap-style:square" o:gfxdata="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">
+                <v:shape id="Graphic 4" o:spid="_x0000_s1028" type="#_x0000_t75" style="position:absolute;left:16586;top:20414;width:35827;height:35827;visibility:visible;mso-wrap-style:square" o:gfxdata="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">
                   <v:imagedata r:id="rId9" o:title=""/>
                 </v:shape>
                 <w10:wrap type="through" anchory="page"/>
@@ -207,84 +202,12 @@
           </mc:Fallback>
         </mc:AlternateContent>
       </w:r>
-      <w:r>
-        <w:rPr>
-          <w:noProof/>
-        </w:rPr>
-        <w:drawing>
-          <wp:anchor distT="0" distB="0" distL="114300" distR="114300" simplePos="0" relativeHeight="251658240" behindDoc="1" locked="0" layoutInCell="1" allowOverlap="1" wp14:anchorId="5997DCBD" wp14:editId="788EDCDD">
-            <wp:simplePos x="0" y="0"/>
-            <wp:positionH relativeFrom="column">
-              <wp:posOffset>4592320</wp:posOffset>
-            </wp:positionH>
-            <wp:positionV relativeFrom="paragraph">
-              <wp:posOffset>397451</wp:posOffset>
-            </wp:positionV>
-            <wp:extent cx="1275715" cy="1275715"/>
-            <wp:effectExtent l="0" t="0" r="0" b="635"/>
-            <wp:wrapThrough wrapText="bothSides">
-              <wp:wrapPolygon edited="0">
-                <wp:start x="8709" y="0"/>
-                <wp:lineTo x="6774" y="2258"/>
-                <wp:lineTo x="4838" y="5161"/>
-                <wp:lineTo x="3225" y="6774"/>
-                <wp:lineTo x="1935" y="9031"/>
-                <wp:lineTo x="1935" y="16127"/>
-                <wp:lineTo x="5483" y="20643"/>
-                <wp:lineTo x="7741" y="21288"/>
-                <wp:lineTo x="13547" y="21288"/>
-                <wp:lineTo x="15805" y="20643"/>
-                <wp:lineTo x="19353" y="16127"/>
-                <wp:lineTo x="19675" y="9676"/>
-                <wp:lineTo x="18063" y="6774"/>
-                <wp:lineTo x="12579" y="0"/>
-                <wp:lineTo x="8709" y="0"/>
-              </wp:wrapPolygon>
-            </wp:wrapThrough>
-            <wp:docPr id="1275691585" name="Picture 2" descr="A cartoon of a chick in an egg&#10;&#10;Description automatically generated"/>
-            <wp:cNvGraphicFramePr>
-              <a:graphicFrameLocks xmlns:a="http://schemas.openxmlformats.org/drawingml/2006/main" noChangeAspect="1"/>
-            </wp:cNvGraphicFramePr>
-            <a:graphic xmlns:a="http://schemas.openxmlformats.org/drawingml/2006/main">
-              <a:graphicData uri="http://schemas.openxmlformats.org/drawingml/2006/picture">
-                <pic:pic xmlns:pic="http://schemas.openxmlformats.org/drawingml/2006/picture">
-                  <pic:nvPicPr>
-                    <pic:cNvPr id="1275691585" name="Picture 2" descr="A cartoon of a chick in an egg&#10;&#10;Description automatically generated"/>
-                    <pic:cNvPicPr/>
-                  </pic:nvPicPr>
-                  <pic:blipFill>
-                    <a:blip r:embed="rId10" cstate="print">
-                      <a:extLst>
-                        <a:ext uri="{28A0092B-C50C-407E-A947-70E740481C1C}">
-                          <a14:useLocalDpi xmlns:a14="http://schemas.microsoft.com/office/drawing/2010/main" val="0"/>
-                        </a:ext>
-                      </a:extLst>
-                    </a:blip>
-                    <a:stretch>
-                      <a:fillRect/>
-                    </a:stretch>
-                  </pic:blipFill>
-                  <pic:spPr>
-                    <a:xfrm>
-                      <a:off x="0" y="0"/>
-                      <a:ext cx="1275715" cy="1275715"/>
-                    </a:xfrm>
-                    <a:prstGeom prst="rect">
-                      <a:avLst/>
-                    </a:prstGeom>
-                  </pic:spPr>
-                </pic:pic>
-              </a:graphicData>
-            </a:graphic>
-            <wp14:sizeRelH relativeFrom="margin">
-              <wp14:pctWidth>0</wp14:pctWidth>
-            </wp14:sizeRelH>
-            <wp14:sizeRelV relativeFrom="margin">
-              <wp14:pctHeight>0</wp14:pctHeight>
-            </wp14:sizeRelV>
-          </wp:anchor>
-        </w:drawing>
-      </w:r>
+    </w:p>
+    <w:p/>
+    <w:p/>
+    <w:p/>
+    <w:p/>
+    <w:p>
       <w:r>
         <w:rPr>
           <w:noProof/>
@@ -292,7 +215,7 @@
         <mc:AlternateContent>
           <mc:Choice Requires="wpg">
             <w:drawing>
-              <wp:anchor distT="0" distB="0" distL="228600" distR="228600" simplePos="0" relativeHeight="251665408" behindDoc="0" locked="0" layoutInCell="1" allowOverlap="1" wp14:anchorId="0CE8F0A1" wp14:editId="2B345358">
+              <wp:anchor distT="0" distB="0" distL="228600" distR="228600" simplePos="0" relativeHeight="251665408" behindDoc="0" locked="0" layoutInCell="1" allowOverlap="1" wp14:anchorId="0CE8F0A1" wp14:editId="22FBF28F">
                 <wp:simplePos x="0" y="0"/>
                 <wp:positionH relativeFrom="page">
                   <wp:posOffset>350875</wp:posOffset>
@@ -485,7 +408,7 @@
                               <a:avLst/>
                             </a:prstGeom>
                             <a:blipFill>
-                              <a:blip r:embed="rId11"/>
+                              <a:blip r:embed="rId10"/>
                               <a:stretch>
                                 <a:fillRect/>
                               </a:stretch>
@@ -667,7 +590,7 @@
                     <v:path arrowok="t" o:connecttype="custom" o:connectlocs="0,0;1466258,0;1085979,274158;0,1012274;0,0" o:connectangles="0,0,0,0,0"/>
                   </v:shape>
                   <v:rect id="Rektangel 177" o:spid="_x0000_s1030" style="position:absolute;left:2286;width:14721;height:10241;visibility:visible;mso-wrap-style:square;v-text-anchor:middle" o:gfxdata="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" stroked="f" strokeweight="1pt">
-                    <v:fill r:id="rId12" o:title="" recolor="t" rotate="t" type="frame"/>
+                    <v:fill r:id="rId11" o:title="" recolor="t" rotate="t" type="frame"/>
                   </v:rect>
                 </v:group>
                 <v:shapetype id="_x0000_t202" coordsize="21600,21600" o:spt="202" path="m,l,21600r21600,l21600,xe">

</xml_diff>